<commit_message>
some text is generating on answer doc
</commit_message>
<xml_diff>
--- a/forms/answer_template.docx
+++ b/forms/answer_template.docx
@@ -381,8 +381,6 @@
         </w:rPr>
         <w:t>LNAME</w:t>
       </w:r>
-      <w:bookmarkStart w:id="0" w:name="_GoBack"/>
-      <w:bookmarkEnd w:id="0"/>
       <w:r>
         <w:rPr>
           <w:sz w:val="24"/>
@@ -1453,31 +1451,6 @@
           <w:szCs w:val="24"/>
         </w:rPr>
       </w:pPr>
-      <w:r>
-        <w:rPr>
-          <w:sz w:val="24"/>
-          <w:szCs w:val="24"/>
-        </w:rPr>
-        <w:t>[defenses]</w:t>
-      </w:r>
-    </w:p>
-    <w:p>
-      <w:pPr>
-        <w:overflowPunct/>
-        <w:spacing w:line="480" w:lineRule="auto"/>
-        <w:textAlignment w:val="auto"/>
-        <w:rPr>
-          <w:sz w:val="24"/>
-          <w:szCs w:val="24"/>
-        </w:rPr>
-      </w:pPr>
-      <w:r>
-        <w:rPr>
-          <w:sz w:val="24"/>
-          <w:szCs w:val="24"/>
-        </w:rPr>
-        <w:t>***</w:t>
-      </w:r>
     </w:p>
     <w:p>
       <w:pPr>
@@ -1506,7 +1479,7 @@
           <w:sz w:val="24"/>
           <w:szCs w:val="24"/>
         </w:rPr>
-        <w:t>[USER_</w:t>
+        <w:t>USER_</w:t>
       </w:r>
       <w:r>
         <w:rPr>
@@ -1522,13 +1495,8 @@
         </w:rPr>
         <w:t>_NAME</w:t>
       </w:r>
-      <w:r>
-        <w:rPr>
-          <w:sz w:val="24"/>
-          <w:szCs w:val="24"/>
-        </w:rPr>
-        <w:t>]</w:t>
-      </w:r>
+      <w:bookmarkStart w:id="0" w:name="_GoBack"/>
+      <w:bookmarkEnd w:id="0"/>
     </w:p>
     <w:p>
       <w:pPr>
@@ -1560,7 +1528,7 @@
           <w:szCs w:val="24"/>
           <w:u w:val="single"/>
         </w:rPr>
-        <w:t>/s/ [user_fname] [user_</w:t>
+        <w:t xml:space="preserve">/s/ user_fname </w:t>
       </w:r>
       <w:r>
         <w:rPr>
@@ -1568,7 +1536,15 @@
           <w:szCs w:val="24"/>
           <w:u w:val="single"/>
         </w:rPr>
-        <w:t>lname]</w:t>
+        <w:t>user_</w:t>
+      </w:r>
+      <w:r>
+        <w:rPr>
+          <w:sz w:val="24"/>
+          <w:szCs w:val="24"/>
+          <w:u w:val="single"/>
+        </w:rPr>
+        <w:t>lname</w:t>
       </w:r>
     </w:p>
     <w:p>
@@ -1587,13 +1563,6 @@
           <w:sz w:val="24"/>
           <w:szCs w:val="24"/>
         </w:rPr>
-        <w:t>[</w:t>
-      </w:r>
-      <w:r>
-        <w:rPr>
-          <w:sz w:val="24"/>
-          <w:szCs w:val="24"/>
-        </w:rPr>
         <w:t>user_</w:t>
       </w:r>
       <w:r>
@@ -1601,7 +1570,7 @@
           <w:sz w:val="24"/>
           <w:szCs w:val="24"/>
         </w:rPr>
-        <w:t>fname] [</w:t>
+        <w:t xml:space="preserve">fname </w:t>
       </w:r>
       <w:r>
         <w:rPr>
@@ -1615,7 +1584,7 @@
           <w:sz w:val="24"/>
           <w:szCs w:val="24"/>
         </w:rPr>
-        <w:t>lname]</w:t>
+        <w:t>lname</w:t>
       </w:r>
     </w:p>
     <w:p>
@@ -1723,7 +1692,7 @@
         <w:rFonts w:ascii="Courier New" w:hAnsi="Courier New" w:cs="Courier New"/>
         <w:noProof/>
       </w:rPr>
-      <w:t>1</w:t>
+      <w:t>2</w:t>
     </w:r>
     <w:r>
       <w:rPr>
@@ -2962,7 +2931,7 @@
   <w:abstractNum w:abstractNumId="0">
     <w:nsid w:val="FFFFFF1D"/>
     <w:multiLevelType w:val="multilevel"/>
-    <w:tmpl w:val="F432AD66"/>
+    <w:tmpl w:val="D6700560"/>
     <w:lvl w:ilvl="0">
       <w:start w:val="1"/>
       <w:numFmt w:val="bullet"/>

</xml_diff>

<commit_message>
download answer as attachment is working
</commit_message>
<xml_diff>
--- a/forms/answer_template.docx
+++ b/forms/answer_template.docx
@@ -9,107 +9,142 @@
           <w:bCs/>
         </w:rPr>
       </w:pPr>
+      <w:proofErr w:type="spellStart"/>
+      <w:proofErr w:type="gramStart"/>
       <w:r>
         <w:rPr>
           <w:rFonts w:ascii="Arial" w:hAnsi="Arial" w:cs="Arial"/>
           <w:bCs/>
         </w:rPr>
-        <w:t>user_</w:t>
-      </w:r>
+        <w:t>user</w:t>
+      </w:r>
+      <w:proofErr w:type="gramEnd"/>
       <w:r>
         <w:rPr>
           <w:rFonts w:ascii="Arial" w:hAnsi="Arial" w:cs="Arial"/>
           <w:bCs/>
         </w:rPr>
-        <w:t>fname</w:t>
+        <w:t>_</w:t>
       </w:r>
       <w:r>
         <w:rPr>
           <w:rFonts w:ascii="Arial" w:hAnsi="Arial" w:cs="Arial"/>
           <w:bCs/>
         </w:rPr>
-        <w:t xml:space="preserve"> </w:t>
-      </w:r>
+        <w:t>fname</w:t>
+      </w:r>
+      <w:proofErr w:type="spellEnd"/>
       <w:r>
         <w:rPr>
           <w:rFonts w:ascii="Arial" w:hAnsi="Arial" w:cs="Arial"/>
           <w:bCs/>
         </w:rPr>
-        <w:t>user_</w:t>
-      </w:r>
+        <w:t xml:space="preserve"> </w:t>
+      </w:r>
+      <w:proofErr w:type="spellStart"/>
       <w:r>
         <w:rPr>
           <w:rFonts w:ascii="Arial" w:hAnsi="Arial" w:cs="Arial"/>
           <w:bCs/>
         </w:rPr>
-        <w:t>lname</w:t>
-      </w:r>
-    </w:p>
-    <w:p>
-      <w:pPr>
+        <w:t>user_</w:t>
+      </w:r>
+      <w:r>
         <w:rPr>
           <w:rFonts w:ascii="Arial" w:hAnsi="Arial" w:cs="Arial"/>
           <w:bCs/>
         </w:rPr>
-      </w:pPr>
-      <w:r>
+        <w:t>lname</w:t>
+      </w:r>
+      <w:proofErr w:type="spellEnd"/>
+    </w:p>
+    <w:p>
+      <w:pPr>
         <w:rPr>
           <w:rFonts w:ascii="Arial" w:hAnsi="Arial" w:cs="Arial"/>
           <w:bCs/>
         </w:rPr>
-        <w:t>user_</w:t>
-      </w:r>
+      </w:pPr>
+      <w:proofErr w:type="spellStart"/>
+      <w:proofErr w:type="gramStart"/>
       <w:r>
         <w:rPr>
           <w:rFonts w:ascii="Arial" w:hAnsi="Arial" w:cs="Arial"/>
           <w:bCs/>
         </w:rPr>
-        <w:t>m</w:t>
-      </w:r>
+        <w:t>user</w:t>
+      </w:r>
+      <w:proofErr w:type="gramEnd"/>
       <w:r>
         <w:rPr>
           <w:rFonts w:ascii="Arial" w:hAnsi="Arial" w:cs="Arial"/>
           <w:bCs/>
         </w:rPr>
-        <w:t>ailing_</w:t>
+        <w:t>_</w:t>
       </w:r>
       <w:r>
         <w:rPr>
           <w:rFonts w:ascii="Arial" w:hAnsi="Arial" w:cs="Arial"/>
           <w:bCs/>
         </w:rPr>
-        <w:t>address</w:t>
-      </w:r>
-    </w:p>
-    <w:p>
-      <w:pPr>
+        <w:t>m</w:t>
+      </w:r>
+      <w:r>
         <w:rPr>
           <w:rFonts w:ascii="Arial" w:hAnsi="Arial" w:cs="Arial"/>
           <w:bCs/>
         </w:rPr>
-      </w:pPr>
-    </w:p>
-    <w:p>
-      <w:pPr>
+        <w:t>ailing_</w:t>
+      </w:r>
+      <w:r>
         <w:rPr>
           <w:rFonts w:ascii="Arial" w:hAnsi="Arial" w:cs="Arial"/>
           <w:bCs/>
         </w:rPr>
-      </w:pPr>
-      <w:r>
+        <w:t>address</w:t>
+      </w:r>
+      <w:proofErr w:type="spellEnd"/>
+    </w:p>
+    <w:p>
+      <w:pPr>
         <w:rPr>
           <w:rFonts w:ascii="Arial" w:hAnsi="Arial" w:cs="Arial"/>
           <w:bCs/>
         </w:rPr>
-        <w:t>user_</w:t>
-      </w:r>
-      <w:r>
+      </w:pPr>
+    </w:p>
+    <w:p>
+      <w:pPr>
         <w:rPr>
           <w:rFonts w:ascii="Arial" w:hAnsi="Arial" w:cs="Arial"/>
           <w:bCs/>
         </w:rPr>
+      </w:pPr>
+      <w:proofErr w:type="spellStart"/>
+      <w:proofErr w:type="gramStart"/>
+      <w:r>
+        <w:rPr>
+          <w:rFonts w:ascii="Arial" w:hAnsi="Arial" w:cs="Arial"/>
+          <w:bCs/>
+        </w:rPr>
+        <w:t>user</w:t>
+      </w:r>
+      <w:proofErr w:type="gramEnd"/>
+      <w:r>
+        <w:rPr>
+          <w:rFonts w:ascii="Arial" w:hAnsi="Arial" w:cs="Arial"/>
+          <w:bCs/>
+        </w:rPr>
+        <w:t>_</w:t>
+      </w:r>
+      <w:r>
+        <w:rPr>
+          <w:rFonts w:ascii="Arial" w:hAnsi="Arial" w:cs="Arial"/>
+          <w:bCs/>
+        </w:rPr>
         <w:t>email</w:t>
       </w:r>
+      <w:proofErr w:type="spellEnd"/>
     </w:p>
     <w:p>
       <w:pPr>
@@ -165,13 +200,32 @@
           <w:szCs w:val="24"/>
         </w:rPr>
       </w:pPr>
-      <w:r>
-        <w:rPr>
-          <w:sz w:val="24"/>
-          <w:szCs w:val="24"/>
-        </w:rPr>
-        <w:t xml:space="preserve">defendant_fname </w:t>
-      </w:r>
+      <w:proofErr w:type="spellStart"/>
+      <w:proofErr w:type="gramStart"/>
+      <w:r>
+        <w:rPr>
+          <w:sz w:val="24"/>
+          <w:szCs w:val="24"/>
+        </w:rPr>
+        <w:t>defendant</w:t>
+      </w:r>
+      <w:proofErr w:type="gramEnd"/>
+      <w:r>
+        <w:rPr>
+          <w:sz w:val="24"/>
+          <w:szCs w:val="24"/>
+        </w:rPr>
+        <w:t>_fname</w:t>
+      </w:r>
+      <w:proofErr w:type="spellEnd"/>
+      <w:r>
+        <w:rPr>
+          <w:sz w:val="24"/>
+          <w:szCs w:val="24"/>
+        </w:rPr>
+        <w:t xml:space="preserve"> </w:t>
+      </w:r>
+      <w:proofErr w:type="spellStart"/>
       <w:r>
         <w:rPr>
           <w:sz w:val="24"/>
@@ -186,6 +240,7 @@
         </w:rPr>
         <w:t>lname</w:t>
       </w:r>
+      <w:proofErr w:type="spellEnd"/>
     </w:p>
     <w:p>
       <w:pPr>
@@ -381,6 +436,7 @@
         </w:rPr>
         <w:t>LNAME</w:t>
       </w:r>
+      <w:proofErr w:type="gramStart"/>
       <w:r>
         <w:rPr>
           <w:sz w:val="24"/>
@@ -408,7 +464,15 @@
           <w:szCs w:val="24"/>
         </w:rPr>
         <w:tab/>
-        <w:t xml:space="preserve">) </w:t>
+        <w:t>)</w:t>
+      </w:r>
+      <w:proofErr w:type="gramEnd"/>
+      <w:r>
+        <w:rPr>
+          <w:sz w:val="24"/>
+          <w:szCs w:val="24"/>
+        </w:rPr>
+        <w:t xml:space="preserve"> </w:t>
       </w:r>
       <w:r>
         <w:rPr>
@@ -418,13 +482,24 @@
         <w:tab/>
         <w:t xml:space="preserve">CASE NO. </w:t>
       </w:r>
-      <w:r>
-        <w:rPr>
-          <w:sz w:val="24"/>
-          <w:szCs w:val="24"/>
-        </w:rPr>
-        <w:t>[case_no]</w:t>
-      </w:r>
+      <w:proofErr w:type="spellStart"/>
+      <w:proofErr w:type="gramStart"/>
+      <w:r>
+        <w:rPr>
+          <w:sz w:val="24"/>
+          <w:szCs w:val="24"/>
+        </w:rPr>
+        <w:t>case</w:t>
+      </w:r>
+      <w:proofErr w:type="gramEnd"/>
+      <w:r>
+        <w:rPr>
+          <w:sz w:val="24"/>
+          <w:szCs w:val="24"/>
+        </w:rPr>
+        <w:t>_no</w:t>
+      </w:r>
+      <w:proofErr w:type="spellEnd"/>
     </w:p>
     <w:p>
       <w:pPr>
@@ -523,7 +598,15 @@
           <w:szCs w:val="24"/>
         </w:rPr>
         <w:tab/>
-        <w:t>Plaintiff,</w:t>
+        <w:t>Plaintiff</w:t>
+      </w:r>
+      <w:proofErr w:type="gramStart"/>
+      <w:r>
+        <w:rPr>
+          <w:sz w:val="24"/>
+          <w:szCs w:val="24"/>
+        </w:rPr>
+        <w:t>,</w:t>
       </w:r>
       <w:r>
         <w:rPr>
@@ -540,6 +623,7 @@
         <w:tab/>
         <w:t>)</w:t>
       </w:r>
+      <w:proofErr w:type="gramEnd"/>
       <w:r>
         <w:rPr>
           <w:sz w:val="24"/>
@@ -553,25 +637,44 @@
           <w:sz w:val="24"/>
           <w:szCs w:val="24"/>
         </w:rPr>
-        <w:t>ANSWER OF DEFENDANT [defendant_fname] [defendant_</w:t>
-      </w:r>
+        <w:t xml:space="preserve">ANSWER OF DEFENDANT </w:t>
+      </w:r>
+      <w:proofErr w:type="spellStart"/>
       <w:r>
         <w:rPr>
           <w:b/>
           <w:sz w:val="24"/>
           <w:szCs w:val="24"/>
         </w:rPr>
-        <w:t>lname]</w:t>
-      </w:r>
+        <w:t>defendant_fname</w:t>
+      </w:r>
+      <w:proofErr w:type="spellEnd"/>
       <w:r>
         <w:rPr>
           <w:b/>
-          <w:bCs/>
           <w:sz w:val="24"/>
           <w:szCs w:val="24"/>
         </w:rPr>
         <w:t xml:space="preserve"> </w:t>
       </w:r>
+      <w:proofErr w:type="spellStart"/>
+      <w:r>
+        <w:rPr>
+          <w:b/>
+          <w:sz w:val="24"/>
+          <w:szCs w:val="24"/>
+        </w:rPr>
+        <w:t>defendant_</w:t>
+      </w:r>
+      <w:r>
+        <w:rPr>
+          <w:b/>
+          <w:sz w:val="24"/>
+          <w:szCs w:val="24"/>
+        </w:rPr>
+        <w:t>lname</w:t>
+      </w:r>
+      <w:proofErr w:type="spellEnd"/>
     </w:p>
     <w:p>
       <w:pPr>
@@ -652,6 +755,7 @@
           <w:szCs w:val="24"/>
         </w:rPr>
       </w:pPr>
+      <w:proofErr w:type="gramStart"/>
       <w:r>
         <w:rPr>
           <w:sz w:val="24"/>
@@ -679,31 +783,59 @@
           <w:szCs w:val="24"/>
         </w:rPr>
         <w:tab/>
-        <w:t xml:space="preserve">)        </w:t>
-      </w:r>
-      <w:r>
-        <w:rPr>
-          <w:sz w:val="24"/>
-          <w:szCs w:val="24"/>
-        </w:rPr>
-        <w:tab/>
-      </w:r>
+        <w:t>)</w:t>
+      </w:r>
+      <w:proofErr w:type="gramEnd"/>
+      <w:r>
+        <w:rPr>
+          <w:sz w:val="24"/>
+          <w:szCs w:val="24"/>
+        </w:rPr>
+        <w:t xml:space="preserve">        </w:t>
+      </w:r>
+      <w:r>
+        <w:rPr>
+          <w:sz w:val="24"/>
+          <w:szCs w:val="24"/>
+        </w:rPr>
+        <w:tab/>
+      </w:r>
+      <w:proofErr w:type="spellStart"/>
       <w:r>
         <w:rPr>
           <w:b/>
           <w:sz w:val="24"/>
           <w:szCs w:val="24"/>
         </w:rPr>
-        <w:t>[plaintiff_fname] [plaintiff_l</w:t>
-      </w:r>
+        <w:t>plaintiff_fname</w:t>
+      </w:r>
+      <w:proofErr w:type="spellEnd"/>
       <w:r>
         <w:rPr>
           <w:b/>
           <w:sz w:val="24"/>
           <w:szCs w:val="24"/>
         </w:rPr>
-        <w:t>name]</w:t>
-      </w:r>
+        <w:t xml:space="preserve"> </w:t>
+      </w:r>
+      <w:proofErr w:type="spellStart"/>
+      <w:r>
+        <w:rPr>
+          <w:b/>
+          <w:sz w:val="24"/>
+          <w:szCs w:val="24"/>
+        </w:rPr>
+        <w:t>plaintiff_l</w:t>
+      </w:r>
+      <w:r>
+        <w:rPr>
+          <w:b/>
+          <w:sz w:val="24"/>
+          <w:szCs w:val="24"/>
+        </w:rPr>
+        <w:t>name</w:t>
+      </w:r>
+      <w:proofErr w:type="spellEnd"/>
     </w:p>
     <w:p>
       <w:pPr>
@@ -797,7 +929,7 @@
           <w:sz w:val="24"/>
           <w:szCs w:val="24"/>
         </w:rPr>
-        <w:t>[DEFEN</w:t>
+        <w:t>DEFEN</w:t>
       </w:r>
       <w:r>
         <w:rPr>
@@ -811,7 +943,7 @@
           <w:sz w:val="24"/>
           <w:szCs w:val="24"/>
         </w:rPr>
-        <w:t>FNAME]</w:t>
+        <w:t>FNAME</w:t>
       </w:r>
     </w:p>
     <w:p>
@@ -836,15 +968,16 @@
           <w:sz w:val="24"/>
           <w:szCs w:val="24"/>
         </w:rPr>
-        <w:t>[DEFENDANT_</w:t>
-      </w:r>
-      <w:r>
-        <w:rPr>
-          <w:sz w:val="24"/>
-          <w:szCs w:val="24"/>
-        </w:rPr>
-        <w:t>LNAME]</w:t>
-      </w:r>
+        <w:t>DEFENDANT_</w:t>
+      </w:r>
+      <w:r>
+        <w:rPr>
+          <w:sz w:val="24"/>
+          <w:szCs w:val="24"/>
+        </w:rPr>
+        <w:t>LNAME</w:t>
+      </w:r>
+      <w:proofErr w:type="gramStart"/>
       <w:r>
         <w:rPr>
           <w:sz w:val="24"/>
@@ -872,7 +1005,15 @@
           <w:szCs w:val="24"/>
         </w:rPr>
         <w:tab/>
-        <w:t xml:space="preserve">)        </w:t>
+        <w:t>)</w:t>
+      </w:r>
+      <w:proofErr w:type="gramEnd"/>
+      <w:r>
+        <w:rPr>
+          <w:sz w:val="24"/>
+          <w:szCs w:val="24"/>
+        </w:rPr>
+        <w:t xml:space="preserve">        </w:t>
       </w:r>
       <w:r>
         <w:rPr>
@@ -1162,20 +1303,38 @@
         </w:rPr>
         <w:t xml:space="preserve">efendant, </w:t>
       </w:r>
-      <w:r>
-        <w:rPr>
-          <w:sz w:val="24"/>
-          <w:szCs w:val="24"/>
-        </w:rPr>
-        <w:t>[defendant_fname] [defendant_</w:t>
-      </w:r>
-      <w:r>
-        <w:rPr>
-          <w:sz w:val="24"/>
-          <w:szCs w:val="24"/>
-        </w:rPr>
-        <w:t>lname]</w:t>
-      </w:r>
+      <w:proofErr w:type="spellStart"/>
+      <w:r>
+        <w:rPr>
+          <w:sz w:val="24"/>
+          <w:szCs w:val="24"/>
+        </w:rPr>
+        <w:t>defendant_fname</w:t>
+      </w:r>
+      <w:proofErr w:type="spellEnd"/>
+      <w:r>
+        <w:rPr>
+          <w:sz w:val="24"/>
+          <w:szCs w:val="24"/>
+        </w:rPr>
+        <w:t xml:space="preserve"> </w:t>
+      </w:r>
+      <w:proofErr w:type="spellStart"/>
+      <w:r>
+        <w:rPr>
+          <w:sz w:val="24"/>
+          <w:szCs w:val="24"/>
+        </w:rPr>
+        <w:t>defendant_</w:t>
+      </w:r>
+      <w:r>
+        <w:rPr>
+          <w:sz w:val="24"/>
+          <w:szCs w:val="24"/>
+        </w:rPr>
+        <w:t>lname</w:t>
+      </w:r>
+      <w:proofErr w:type="spellEnd"/>
       <w:r>
         <w:rPr>
           <w:sz w:val="24"/>
@@ -1271,47 +1430,99 @@
         </w:rPr>
         <w:t xml:space="preserve"> </w:t>
       </w:r>
-      <w:r>
-        <w:rPr>
-          <w:sz w:val="24"/>
-          <w:szCs w:val="24"/>
-        </w:rPr>
-        <w:t>[defendant_fname] [defendant_</w:t>
-      </w:r>
-      <w:r>
-        <w:rPr>
-          <w:sz w:val="24"/>
-          <w:szCs w:val="24"/>
-        </w:rPr>
-        <w:t>lname]</w:t>
-      </w:r>
-      <w:r>
-        <w:rPr>
-          <w:sz w:val="24"/>
-          <w:szCs w:val="24"/>
-        </w:rPr>
-        <w:t xml:space="preserve"> denies, both generally and specifically, each, every and all of the allegations of Plaintiff, </w:t>
-      </w:r>
-      <w:r>
-        <w:rPr>
-          <w:sz w:val="24"/>
-          <w:szCs w:val="24"/>
-        </w:rPr>
-        <w:t>[plaintiff_fname] [plaintiff_</w:t>
-      </w:r>
-      <w:r>
-        <w:rPr>
-          <w:sz w:val="24"/>
-          <w:szCs w:val="24"/>
-        </w:rPr>
-        <w:t>lname]</w:t>
-      </w:r>
-      <w:r>
-        <w:rPr>
-          <w:sz w:val="24"/>
-          <w:szCs w:val="24"/>
-        </w:rPr>
-        <w:t xml:space="preserve"> and each and every cause of action contained therein, and the whole thereof; this Answering Defendant further </w:t>
+      <w:proofErr w:type="spellStart"/>
+      <w:r>
+        <w:rPr>
+          <w:sz w:val="24"/>
+          <w:szCs w:val="24"/>
+        </w:rPr>
+        <w:t>defendant_fname</w:t>
+      </w:r>
+      <w:proofErr w:type="spellEnd"/>
+      <w:r>
+        <w:rPr>
+          <w:sz w:val="24"/>
+          <w:szCs w:val="24"/>
+        </w:rPr>
+        <w:t xml:space="preserve"> </w:t>
+      </w:r>
+      <w:proofErr w:type="spellStart"/>
+      <w:r>
+        <w:rPr>
+          <w:sz w:val="24"/>
+          <w:szCs w:val="24"/>
+        </w:rPr>
+        <w:t>defendant_</w:t>
+      </w:r>
+      <w:r>
+        <w:rPr>
+          <w:sz w:val="24"/>
+          <w:szCs w:val="24"/>
+        </w:rPr>
+        <w:t>lname</w:t>
+      </w:r>
+      <w:proofErr w:type="spellEnd"/>
+      <w:r>
+        <w:rPr>
+          <w:sz w:val="24"/>
+          <w:szCs w:val="24"/>
+        </w:rPr>
+        <w:t xml:space="preserve"> </w:t>
+      </w:r>
+      <w:r>
+        <w:rPr>
+          <w:sz w:val="24"/>
+          <w:szCs w:val="24"/>
+        </w:rPr>
+        <w:t xml:space="preserve">denies, both generally and specifically, each, every and all of the allegations of Plaintiff, </w:t>
+      </w:r>
+      <w:proofErr w:type="spellStart"/>
+      <w:r>
+        <w:rPr>
+          <w:sz w:val="24"/>
+          <w:szCs w:val="24"/>
+        </w:rPr>
+        <w:t>plaintiff_fname</w:t>
+      </w:r>
+      <w:proofErr w:type="spellEnd"/>
+      <w:r>
+        <w:rPr>
+          <w:sz w:val="24"/>
+          <w:szCs w:val="24"/>
+        </w:rPr>
+        <w:t xml:space="preserve"> </w:t>
+      </w:r>
+      <w:proofErr w:type="spellStart"/>
+      <w:r>
+        <w:rPr>
+          <w:sz w:val="24"/>
+          <w:szCs w:val="24"/>
+        </w:rPr>
+        <w:t>plaintiff_</w:t>
+      </w:r>
+      <w:r>
+        <w:rPr>
+          <w:sz w:val="24"/>
+          <w:szCs w:val="24"/>
+        </w:rPr>
+        <w:t>lname</w:t>
+      </w:r>
+      <w:proofErr w:type="spellEnd"/>
+      <w:r>
+        <w:rPr>
+          <w:sz w:val="24"/>
+          <w:szCs w:val="24"/>
+        </w:rPr>
+        <w:t xml:space="preserve"> </w:t>
+      </w:r>
+      <w:bookmarkStart w:id="0" w:name="_GoBack"/>
+      <w:bookmarkEnd w:id="0"/>
+      <w:r>
+        <w:rPr>
+          <w:sz w:val="24"/>
+          <w:szCs w:val="24"/>
+        </w:rPr>
+        <w:t xml:space="preserve">and each and every cause of action contained therein, and the whole thereof; this Answering Defendant further denies </w:t>
       </w:r>
       <w:r>
         <w:rPr>
@@ -1319,7 +1530,7 @@
           <w:szCs w:val="24"/>
         </w:rPr>
         <w:lastRenderedPageBreak/>
-        <w:t xml:space="preserve">denies that Plaintiff was damaged and/or injured in any sum or sums, or at all, by reason of any negligent act and/or omission to, or any other conduct on the part of this Answering Defendant, or any of </w:t>
+        <w:t xml:space="preserve">that Plaintiff was damaged and/or injured in any sum or sums, or at all, by reason of any negligent act and/or omission to, or any other conduct on the part of this Answering Defendant, or any of </w:t>
       </w:r>
       <w:r>
         <w:rPr>
@@ -1495,8 +1706,6 @@
         </w:rPr>
         <w:t>_NAME</w:t>
       </w:r>
-      <w:bookmarkStart w:id="0" w:name="_GoBack"/>
-      <w:bookmarkEnd w:id="0"/>
     </w:p>
     <w:p>
       <w:pPr>
@@ -1528,14 +1737,33 @@
           <w:szCs w:val="24"/>
           <w:u w:val="single"/>
         </w:rPr>
-        <w:t xml:space="preserve">/s/ user_fname </w:t>
-      </w:r>
+        <w:t xml:space="preserve">/s/ </w:t>
+      </w:r>
+      <w:proofErr w:type="spellStart"/>
       <w:r>
         <w:rPr>
           <w:sz w:val="24"/>
           <w:szCs w:val="24"/>
           <w:u w:val="single"/>
         </w:rPr>
+        <w:t>user_fname</w:t>
+      </w:r>
+      <w:proofErr w:type="spellEnd"/>
+      <w:r>
+        <w:rPr>
+          <w:sz w:val="24"/>
+          <w:szCs w:val="24"/>
+          <w:u w:val="single"/>
+        </w:rPr>
+        <w:t xml:space="preserve"> </w:t>
+      </w:r>
+      <w:proofErr w:type="spellStart"/>
+      <w:r>
+        <w:rPr>
+          <w:sz w:val="24"/>
+          <w:szCs w:val="24"/>
+          <w:u w:val="single"/>
+        </w:rPr>
         <w:t>user_</w:t>
       </w:r>
       <w:r>
@@ -1546,6 +1774,7 @@
         </w:rPr>
         <w:t>lname</w:t>
       </w:r>
+      <w:proofErr w:type="spellEnd"/>
     </w:p>
     <w:p>
       <w:pPr>
@@ -1558,6 +1787,39 @@
           <w:szCs w:val="24"/>
         </w:rPr>
       </w:pPr>
+      <w:proofErr w:type="spellStart"/>
+      <w:proofErr w:type="gramStart"/>
+      <w:r>
+        <w:rPr>
+          <w:sz w:val="24"/>
+          <w:szCs w:val="24"/>
+        </w:rPr>
+        <w:t>user</w:t>
+      </w:r>
+      <w:proofErr w:type="gramEnd"/>
+      <w:r>
+        <w:rPr>
+          <w:sz w:val="24"/>
+          <w:szCs w:val="24"/>
+        </w:rPr>
+        <w:t>_</w:t>
+      </w:r>
+      <w:r>
+        <w:rPr>
+          <w:sz w:val="24"/>
+          <w:szCs w:val="24"/>
+        </w:rPr>
+        <w:t>fname</w:t>
+      </w:r>
+      <w:proofErr w:type="spellEnd"/>
+      <w:r>
+        <w:rPr>
+          <w:sz w:val="24"/>
+          <w:szCs w:val="24"/>
+        </w:rPr>
+        <w:t xml:space="preserve"> </w:t>
+      </w:r>
+      <w:proofErr w:type="spellStart"/>
       <w:r>
         <w:rPr>
           <w:sz w:val="24"/>
@@ -1570,22 +1832,9 @@
           <w:sz w:val="24"/>
           <w:szCs w:val="24"/>
         </w:rPr>
-        <w:t xml:space="preserve">fname </w:t>
-      </w:r>
-      <w:r>
-        <w:rPr>
-          <w:sz w:val="24"/>
-          <w:szCs w:val="24"/>
-        </w:rPr>
-        <w:t>user_</w:t>
-      </w:r>
-      <w:r>
-        <w:rPr>
-          <w:sz w:val="24"/>
-          <w:szCs w:val="24"/>
-        </w:rPr>
         <w:t>lname</w:t>
       </w:r>
+      <w:proofErr w:type="spellEnd"/>
     </w:p>
     <w:p>
       <w:pPr>

</xml_diff>